<commit_message>
Add act report file
</commit_message>
<xml_diff>
--- a/wrangle_report.docx
+++ b/wrangle_report.docx
@@ -10,6 +10,7 @@
           <w:docPartUnique/>
         </w:docPartObj>
       </w:sdtPr>
+      <w:sdtEndPr/>
       <w:sdtContent>
         <w:p>
           <w:pPr>
@@ -302,16 +303,16 @@
             <mc:AlternateContent>
               <mc:Choice Requires="wps">
                 <w:drawing>
-                  <wp:anchor distT="0" distB="0" distL="114300" distR="114300" simplePos="0" relativeHeight="251659264" behindDoc="0" locked="0" layoutInCell="1" allowOverlap="1" wp14:anchorId="02002C70" wp14:editId="307CD9CD">
+                  <wp:anchor distT="0" distB="0" distL="114300" distR="114300" simplePos="0" relativeHeight="251659264" behindDoc="0" locked="0" layoutInCell="1" allowOverlap="1" wp14:anchorId="02002C70" wp14:editId="59218ACE">
                     <wp:simplePos x="0" y="0"/>
                     <wp:positionH relativeFrom="page">
-                      <wp:posOffset>-191785</wp:posOffset>
+                      <wp:posOffset>-407550</wp:posOffset>
                     </wp:positionH>
                     <wp:positionV relativeFrom="page">
-                      <wp:posOffset>1783065</wp:posOffset>
+                      <wp:posOffset>1655702</wp:posOffset>
                     </wp:positionV>
-                    <wp:extent cx="7315200" cy="3638550"/>
-                    <wp:effectExtent l="0" t="0" r="0" b="6350"/>
+                    <wp:extent cx="7529590" cy="4015946"/>
+                    <wp:effectExtent l="0" t="0" r="0" b="0"/>
                     <wp:wrapSquare wrapText="bothSides"/>
                     <wp:docPr id="154" name="Text Box 154"/>
                     <wp:cNvGraphicFramePr/>
@@ -322,7 +323,7 @@
                           <wps:spPr>
                             <a:xfrm>
                               <a:off x="0" y="0"/>
-                              <a:ext cx="7315200" cy="3638550"/>
+                              <a:ext cx="7529590" cy="4015946"/>
                             </a:xfrm>
                             <a:prstGeom prst="rect">
                               <a:avLst/>
@@ -423,6 +424,7 @@
                                   <w:dataBinding w:prefixMappings="xmlns:ns0='http://purl.org/dc/elements/1.1/' xmlns:ns1='http://schemas.openxmlformats.org/package/2006/metadata/core-properties' " w:xpath="/ns1:coreProperties[1]/ns0:subject[1]" w:storeItemID="{6C3C8BC8-F283-45AE-878A-BAB7291924A1}"/>
                                   <w:text/>
                                 </w:sdtPr>
+                                <w:sdtEndPr/>
                                 <w:sdtContent>
                                   <w:p>
                                     <w:pPr>
@@ -458,10 +460,10 @@
                       </a:graphicData>
                     </a:graphic>
                     <wp14:sizeRelH relativeFrom="page">
-                      <wp14:pctWidth>94100</wp14:pctWidth>
+                      <wp14:pctWidth>0</wp14:pctWidth>
                     </wp14:sizeRelH>
                     <wp14:sizeRelV relativeFrom="page">
-                      <wp14:pctHeight>36300</wp14:pctHeight>
+                      <wp14:pctHeight>0</wp14:pctHeight>
                     </wp14:sizeRelV>
                   </wp:anchor>
                 </w:drawing>
@@ -472,7 +474,7 @@
                     <v:stroke joinstyle="miter"/>
                     <v:path gradientshapeok="t" o:connecttype="rect"/>
                   </v:shapetype>
-                  <v:shape id="Text Box 154" o:spid="_x0000_s1026" type="#_x0000_t202" style="position:absolute;margin-left:-15.1pt;margin-top:140.4pt;width:8in;height:286.5pt;z-index:251659264;visibility:visible;mso-wrap-style:square;mso-width-percent:941;mso-height-percent:363;mso-wrap-distance-left:9pt;mso-wrap-distance-top:0;mso-wrap-distance-right:9pt;mso-wrap-distance-bottom:0;mso-position-horizontal:absolute;mso-position-horizontal-relative:page;mso-position-vertical:absolute;mso-position-vertical-relative:page;mso-width-percent:941;mso-height-percent:363;mso-width-relative:page;mso-height-relative:page;v-text-anchor:bottom" o:gfxdata="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" filled="f" stroked="f" strokeweight=".5pt">
+                  <v:shape id="Text Box 154" o:spid="_x0000_s1026" type="#_x0000_t202" style="position:absolute;margin-left:-32.1pt;margin-top:130.35pt;width:592.9pt;height:316.2pt;z-index:251659264;visibility:visible;mso-wrap-style:square;mso-width-percent:0;mso-height-percent:0;mso-wrap-distance-left:9pt;mso-wrap-distance-top:0;mso-wrap-distance-right:9pt;mso-wrap-distance-bottom:0;mso-position-horizontal:absolute;mso-position-horizontal-relative:page;mso-position-vertical:absolute;mso-position-vertical-relative:page;mso-width-percent:0;mso-height-percent:0;mso-width-relative:page;mso-height-relative:page;v-text-anchor:bottom" o:gfxdata="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" filled="f" stroked="f" strokeweight=".5pt">
                     <v:textbox inset="126pt,0,54pt,0">
                       <w:txbxContent>
                         <w:p>
@@ -549,6 +551,7 @@
                             <w:dataBinding w:prefixMappings="xmlns:ns0='http://purl.org/dc/elements/1.1/' xmlns:ns1='http://schemas.openxmlformats.org/package/2006/metadata/core-properties' " w:xpath="/ns1:coreProperties[1]/ns0:subject[1]" w:storeItemID="{6C3C8BC8-F283-45AE-878A-BAB7291924A1}"/>
                             <w:text/>
                           </w:sdtPr>
+                          <w:sdtEndPr/>
                           <w:sdtContent>
                             <w:p>
                               <w:pPr>
@@ -1266,18 +1269,7 @@
               <w:shd w:val="clear" w:color="auto" w:fill="FFFFFF"/>
               <w:lang w:val="en-US"/>
             </w:rPr>
-            <w:t>image prediction</w:t>
-          </w:r>
-          <w:r>
-            <w:rPr>
-              <w:rFonts w:eastAsia="Times New Roman" w:cstheme="minorHAnsi"/>
-              <w:color w:val="000000"/>
-              <w:sz w:val="28"/>
-              <w:szCs w:val="28"/>
-              <w:shd w:val="clear" w:color="auto" w:fill="FFFFFF"/>
-              <w:lang w:val="en-US"/>
-            </w:rPr>
-            <w:t xml:space="preserve"> model (neural network) to predict the breed of the dog. I download</w:t>
+            <w:t>image prediction model (neural network) to predict the breed of the dog. I download</w:t>
           </w:r>
           <w:r>
             <w:rPr>
@@ -1620,15 +1612,7 @@
               <w:szCs w:val="28"/>
               <w:lang w:val="en-US"/>
             </w:rPr>
-            <w:t>retweet count and the favorite count</w:t>
-          </w:r>
-          <w:r>
-            <w:rPr>
-              <w:sz w:val="28"/>
-              <w:szCs w:val="28"/>
-              <w:lang w:val="en-US"/>
-            </w:rPr>
-            <w:t xml:space="preserve"> from the tweet’s data.</w:t>
+            <w:t>retweet count and the favorite count from the tweet’s data.</w:t>
           </w:r>
           <w:r>
             <w:rPr>
@@ -1762,17 +1746,7 @@
               <w:szCs w:val="28"/>
               <w:lang w:val="en-US"/>
             </w:rPr>
-            <w:t xml:space="preserve"> the </w:t>
-          </w:r>
-          <w:r>
-            <w:rPr>
-              <w:rFonts w:cstheme="minorHAnsi"/>
-              <w:color w:val="000000" w:themeColor="text1"/>
-              <w:sz w:val="28"/>
-              <w:szCs w:val="28"/>
-              <w:lang w:val="en-US"/>
-            </w:rPr>
-            <w:t>json</w:t>
+            <w:t xml:space="preserve"> the json</w:t>
           </w:r>
           <w:r>
             <w:rPr>
@@ -1861,29 +1835,7 @@
               <w:lang w:val="en-US"/>
             </w:rPr>
             <w:lastRenderedPageBreak/>
-            <w:t xml:space="preserve">The </w:t>
-          </w:r>
-          <w:r>
-            <w:rPr>
-              <w:rFonts w:eastAsia="Times New Roman" w:cstheme="minorHAnsi"/>
-              <w:color w:val="000000"/>
-              <w:sz w:val="28"/>
-              <w:szCs w:val="28"/>
-              <w:shd w:val="clear" w:color="auto" w:fill="FFFFFF"/>
-              <w:lang w:val="en-US"/>
-            </w:rPr>
-            <w:t>second</w:t>
-          </w:r>
-          <w:r>
-            <w:rPr>
-              <w:rFonts w:eastAsia="Times New Roman" w:cstheme="minorHAnsi"/>
-              <w:color w:val="000000"/>
-              <w:sz w:val="28"/>
-              <w:szCs w:val="28"/>
-              <w:shd w:val="clear" w:color="auto" w:fill="FFFFFF"/>
-              <w:lang w:val="en-US"/>
-            </w:rPr>
-            <w:t xml:space="preserve"> step of the </w:t>
+            <w:t xml:space="preserve">The second step of the </w:t>
           </w:r>
           <w:r>
             <w:rPr>
@@ -2255,22 +2207,7 @@
               <w:shd w:val="clear" w:color="auto" w:fill="FFFFFF"/>
               <w:lang w:val="en-US"/>
             </w:rPr>
-            <w:t>twitter_archiv</w:t>
-          </w:r>
-          <w:r>
-            <w:rPr>
-              <w:rFonts w:eastAsia="Times New Roman" w:cstheme="minorHAnsi"/>
-              <w:b/>
-              <w:bCs/>
-              <w:i/>
-              <w:iCs/>
-              <w:color w:val="000000"/>
-              <w:sz w:val="28"/>
-              <w:szCs w:val="28"/>
-              <w:shd w:val="clear" w:color="auto" w:fill="FFFFFF"/>
-              <w:lang w:val="en-US"/>
-            </w:rPr>
-            <w:t>e</w:t>
+            <w:t>twitter_archive</w:t>
           </w:r>
           <w:proofErr w:type="spellEnd"/>
           <w:r>
@@ -2604,40 +2541,18 @@
               <w:shd w:val="clear" w:color="auto" w:fill="FFFFFF"/>
               <w:lang w:val="en-US"/>
             </w:rPr>
-            <w:t>D</w:t>
-          </w:r>
-          <w:r>
-            <w:rPr>
-              <w:rFonts w:eastAsia="Times New Roman" w:cstheme="minorHAnsi"/>
-              <w:color w:val="000000"/>
-              <w:sz w:val="28"/>
-              <w:szCs w:val="28"/>
-              <w:shd w:val="clear" w:color="auto" w:fill="FFFFFF"/>
-              <w:lang w:val="en-US"/>
-            </w:rPr>
-            <w:t xml:space="preserve">og stage </w:t>
-          </w:r>
-          <w:r>
-            <w:rPr>
-              <w:rFonts w:eastAsia="Times New Roman" w:cstheme="minorHAnsi"/>
-              <w:color w:val="000000"/>
-              <w:sz w:val="28"/>
-              <w:szCs w:val="28"/>
-              <w:shd w:val="clear" w:color="auto" w:fill="FFFFFF"/>
-              <w:lang w:val="en-US"/>
-            </w:rPr>
-            <w:t xml:space="preserve">and </w:t>
-          </w:r>
-          <w:r>
-            <w:rPr>
-              <w:rFonts w:eastAsia="Times New Roman" w:cstheme="minorHAnsi"/>
-              <w:color w:val="000000"/>
-              <w:sz w:val="28"/>
-              <w:szCs w:val="28"/>
-              <w:shd w:val="clear" w:color="auto" w:fill="FFFFFF"/>
-              <w:lang w:val="en-US"/>
-            </w:rPr>
-            <w:t>“</w:t>
+            <w:t xml:space="preserve">Dog stage </w:t>
+          </w:r>
+          <w:r>
+            <w:rPr>
+              <w:rFonts w:eastAsia="Times New Roman" w:cstheme="minorHAnsi"/>
+              <w:color w:val="000000"/>
+              <w:sz w:val="28"/>
+              <w:szCs w:val="28"/>
+              <w:shd w:val="clear" w:color="auto" w:fill="FFFFFF"/>
+              <w:lang w:val="en-US"/>
+            </w:rPr>
+            <w:t>and “</w:t>
           </w:r>
           <w:r>
             <w:rPr>
@@ -3126,18 +3041,7 @@
               <w:shd w:val="clear" w:color="auto" w:fill="FFFFFF"/>
               <w:lang w:val="en-US"/>
             </w:rPr>
-            <w:t>M</w:t>
-          </w:r>
-          <w:r>
-            <w:rPr>
-              <w:rFonts w:eastAsia="Times New Roman" w:cstheme="minorHAnsi"/>
-              <w:color w:val="000000"/>
-              <w:sz w:val="28"/>
-              <w:szCs w:val="28"/>
-              <w:shd w:val="clear" w:color="auto" w:fill="FFFFFF"/>
-              <w:lang w:val="en-US"/>
-            </w:rPr>
-            <w:t xml:space="preserve">issing values in </w:t>
+            <w:t xml:space="preserve">Missing values in </w:t>
           </w:r>
           <w:r>
             <w:rPr>
@@ -3446,18 +3350,7 @@
               <w:shd w:val="clear" w:color="auto" w:fill="FFFFFF"/>
               <w:lang w:val="en-US"/>
             </w:rPr>
-            <w:t xml:space="preserve">Duplicate </w:t>
-          </w:r>
-          <w:r>
-            <w:rPr>
-              <w:rFonts w:eastAsia="Times New Roman" w:cstheme="minorHAnsi"/>
-              <w:color w:val="000000"/>
-              <w:sz w:val="28"/>
-              <w:szCs w:val="28"/>
-              <w:shd w:val="clear" w:color="auto" w:fill="FFFFFF"/>
-              <w:lang w:val="en-US"/>
-            </w:rPr>
-            <w:t>“</w:t>
+            <w:t>Duplicate “</w:t>
           </w:r>
           <w:proofErr w:type="spellStart"/>
           <w:r>
@@ -3481,18 +3374,7 @@
               <w:shd w:val="clear" w:color="auto" w:fill="FFFFFF"/>
               <w:lang w:val="en-US"/>
             </w:rPr>
-            <w:t>”</w:t>
-          </w:r>
-          <w:r>
-            <w:rPr>
-              <w:rFonts w:eastAsia="Times New Roman" w:cstheme="minorHAnsi"/>
-              <w:color w:val="000000"/>
-              <w:sz w:val="28"/>
-              <w:szCs w:val="28"/>
-              <w:shd w:val="clear" w:color="auto" w:fill="FFFFFF"/>
-              <w:lang w:val="en-US"/>
-            </w:rPr>
-            <w:t>.</w:t>
+            <w:t>”.</w:t>
           </w:r>
         </w:p>
         <w:p>
@@ -3581,20 +3463,7 @@
               <w:lang w:val="en-US"/>
             </w:rPr>
             <w:lastRenderedPageBreak/>
-            <w:t>Tidiness</w:t>
-          </w:r>
-          <w:r>
-            <w:rPr>
-              <w:rFonts w:eastAsia="Times New Roman" w:cstheme="minorHAnsi"/>
-              <w:b/>
-              <w:bCs/>
-              <w:color w:val="000000"/>
-              <w:sz w:val="32"/>
-              <w:szCs w:val="32"/>
-              <w:shd w:val="clear" w:color="auto" w:fill="FFFFFF"/>
-              <w:lang w:val="en-US"/>
-            </w:rPr>
-            <w:t xml:space="preserve"> Issues:</w:t>
+            <w:t>Tidiness Issues:</w:t>
           </w:r>
         </w:p>
         <w:p>
@@ -3832,51 +3701,7 @@
               <w:shd w:val="clear" w:color="auto" w:fill="FFFFFF"/>
               <w:lang w:val="en-US"/>
             </w:rPr>
-            <w:t xml:space="preserve">The </w:t>
-          </w:r>
-          <w:r>
-            <w:rPr>
-              <w:rFonts w:eastAsia="Times New Roman" w:cstheme="minorHAnsi"/>
-              <w:color w:val="000000"/>
-              <w:sz w:val="28"/>
-              <w:szCs w:val="28"/>
-              <w:shd w:val="clear" w:color="auto" w:fill="FFFFFF"/>
-              <w:lang w:val="en-US"/>
-            </w:rPr>
-            <w:t>third</w:t>
-          </w:r>
-          <w:r>
-            <w:rPr>
-              <w:rFonts w:eastAsia="Times New Roman" w:cstheme="minorHAnsi"/>
-              <w:color w:val="000000"/>
-              <w:sz w:val="28"/>
-              <w:szCs w:val="28"/>
-              <w:shd w:val="clear" w:color="auto" w:fill="FFFFFF"/>
-              <w:lang w:val="en-US"/>
-            </w:rPr>
-            <w:t xml:space="preserve"> </w:t>
-          </w:r>
-          <w:r>
-            <w:rPr>
-              <w:rFonts w:eastAsia="Times New Roman" w:cstheme="minorHAnsi"/>
-              <w:color w:val="000000"/>
-              <w:sz w:val="28"/>
-              <w:szCs w:val="28"/>
-              <w:shd w:val="clear" w:color="auto" w:fill="FFFFFF"/>
-              <w:lang w:val="en-US"/>
-            </w:rPr>
-            <w:t xml:space="preserve">and final </w:t>
-          </w:r>
-          <w:r>
-            <w:rPr>
-              <w:rFonts w:eastAsia="Times New Roman" w:cstheme="minorHAnsi"/>
-              <w:color w:val="000000"/>
-              <w:sz w:val="28"/>
-              <w:szCs w:val="28"/>
-              <w:shd w:val="clear" w:color="auto" w:fill="FFFFFF"/>
-              <w:lang w:val="en-US"/>
-            </w:rPr>
-            <w:t xml:space="preserve">step of the </w:t>
+            <w:t xml:space="preserve">The third and final step of the </w:t>
           </w:r>
           <w:r>
             <w:rPr>
@@ -4102,18 +3927,7 @@
               <w:shd w:val="clear" w:color="auto" w:fill="FFFFFF"/>
               <w:lang w:val="en-US"/>
             </w:rPr>
-            <w:t xml:space="preserve">I perform the melt function to solve the third issue of the </w:t>
-          </w:r>
-          <w:r>
-            <w:rPr>
-              <w:rFonts w:eastAsia="Times New Roman" w:cstheme="minorHAnsi"/>
-              <w:color w:val="000000"/>
-              <w:sz w:val="28"/>
-              <w:szCs w:val="28"/>
-              <w:shd w:val="clear" w:color="auto" w:fill="FFFFFF"/>
-              <w:lang w:val="en-US"/>
-            </w:rPr>
-            <w:t>tidiness</w:t>
+            <w:t>I perform the melt function to solve the third issue of the tidiness</w:t>
           </w:r>
           <w:r>
             <w:rPr>
@@ -4159,29 +3973,7 @@
               <w:shd w:val="clear" w:color="auto" w:fill="FFFFFF"/>
               <w:lang w:val="en-US"/>
             </w:rPr>
-            <w:t xml:space="preserve"> And in the meantime, I convert the data type of “</w:t>
-          </w:r>
-          <w:r>
-            <w:rPr>
-              <w:rFonts w:eastAsia="Times New Roman" w:cstheme="minorHAnsi"/>
-              <w:color w:val="000000"/>
-              <w:sz w:val="28"/>
-              <w:szCs w:val="28"/>
-              <w:shd w:val="clear" w:color="auto" w:fill="FFFFFF"/>
-              <w:lang w:val="en-US"/>
-            </w:rPr>
-            <w:t>date</w:t>
-          </w:r>
-          <w:r>
-            <w:rPr>
-              <w:rFonts w:eastAsia="Times New Roman" w:cstheme="minorHAnsi"/>
-              <w:color w:val="000000"/>
-              <w:sz w:val="28"/>
-              <w:szCs w:val="28"/>
-              <w:shd w:val="clear" w:color="auto" w:fill="FFFFFF"/>
-              <w:lang w:val="en-US"/>
-            </w:rPr>
-            <w:t>” column to date data type.</w:t>
+            <w:t xml:space="preserve"> And in the meantime, I convert the data type of “date” column to date data type.</w:t>
           </w:r>
         </w:p>
         <w:p>
@@ -4376,29 +4168,7 @@
               <w:shd w:val="clear" w:color="auto" w:fill="FFFFFF"/>
               <w:lang w:val="en-US"/>
             </w:rPr>
-            <w:t xml:space="preserve">None </w:t>
-          </w:r>
-          <w:r>
-            <w:rPr>
-              <w:rFonts w:eastAsia="Times New Roman" w:cstheme="minorHAnsi"/>
-              <w:color w:val="000000"/>
-              <w:sz w:val="28"/>
-              <w:szCs w:val="28"/>
-              <w:shd w:val="clear" w:color="auto" w:fill="FFFFFF"/>
-              <w:lang w:val="en-US"/>
-            </w:rPr>
-            <w:t>values</w:t>
-          </w:r>
-          <w:r>
-            <w:rPr>
-              <w:rFonts w:eastAsia="Times New Roman" w:cstheme="minorHAnsi"/>
-              <w:color w:val="000000"/>
-              <w:sz w:val="28"/>
-              <w:szCs w:val="28"/>
-              <w:shd w:val="clear" w:color="auto" w:fill="FFFFFF"/>
-              <w:lang w:val="en-US"/>
-            </w:rPr>
-            <w:t xml:space="preserve"> in the dog stages and their </w:t>
+            <w:t xml:space="preserve">None values in the dog stages and their </w:t>
           </w:r>
           <w:r>
             <w:rPr>
@@ -4431,18 +4201,7 @@
               <w:shd w:val="clear" w:color="auto" w:fill="FFFFFF"/>
               <w:lang w:val="en-US"/>
             </w:rPr>
-            <w:t>”</w:t>
-          </w:r>
-          <w:r>
-            <w:rPr>
-              <w:rFonts w:eastAsia="Times New Roman" w:cstheme="minorHAnsi"/>
-              <w:color w:val="000000"/>
-              <w:sz w:val="28"/>
-              <w:szCs w:val="28"/>
-              <w:shd w:val="clear" w:color="auto" w:fill="FFFFFF"/>
-              <w:lang w:val="en-US"/>
-            </w:rPr>
-            <w:t xml:space="preserve"> by index</w:t>
+            <w:t>” by index</w:t>
           </w:r>
           <w:r>
             <w:rPr>
@@ -4581,40 +4340,18 @@
               <w:shd w:val="clear" w:color="auto" w:fill="FFFFFF"/>
               <w:lang w:val="en-US"/>
             </w:rPr>
-            <w:t xml:space="preserve"> </w:t>
-          </w:r>
-          <w:r>
-            <w:rPr>
-              <w:rFonts w:eastAsia="Times New Roman" w:cstheme="minorHAnsi"/>
-              <w:color w:val="000000"/>
-              <w:sz w:val="28"/>
-              <w:szCs w:val="28"/>
-              <w:shd w:val="clear" w:color="auto" w:fill="FFFFFF"/>
-              <w:lang w:val="en-US"/>
-            </w:rPr>
-            <w:t xml:space="preserve">function </w:t>
-          </w:r>
-          <w:r>
-            <w:rPr>
-              <w:rFonts w:eastAsia="Times New Roman" w:cstheme="minorHAnsi"/>
-              <w:color w:val="000000"/>
-              <w:sz w:val="28"/>
-              <w:szCs w:val="28"/>
-              <w:shd w:val="clear" w:color="auto" w:fill="FFFFFF"/>
-              <w:lang w:val="en-US"/>
-            </w:rPr>
-            <w:t xml:space="preserve">to solve </w:t>
-          </w:r>
-          <w:r>
-            <w:rPr>
-              <w:rFonts w:eastAsia="Times New Roman" w:cstheme="minorHAnsi"/>
-              <w:color w:val="000000"/>
-              <w:sz w:val="28"/>
-              <w:szCs w:val="28"/>
-              <w:shd w:val="clear" w:color="auto" w:fill="FFFFFF"/>
-              <w:lang w:val="en-US"/>
-            </w:rPr>
-            <w:t>html tag</w:t>
+            <w:t xml:space="preserve"> function </w:t>
+          </w:r>
+          <w:r>
+            <w:rPr>
+              <w:rFonts w:eastAsia="Times New Roman" w:cstheme="minorHAnsi"/>
+              <w:color w:val="000000"/>
+              <w:sz w:val="28"/>
+              <w:szCs w:val="28"/>
+              <w:shd w:val="clear" w:color="auto" w:fill="FFFFFF"/>
+              <w:lang w:val="en-US"/>
+            </w:rPr>
+            <w:t>to solve html tag</w:t>
           </w:r>
           <w:r>
             <w:rPr>
@@ -4636,18 +4373,7 @@
               <w:shd w:val="clear" w:color="auto" w:fill="FFFFFF"/>
               <w:lang w:val="en-US"/>
             </w:rPr>
-            <w:t xml:space="preserve"> </w:t>
-          </w:r>
-          <w:r>
-            <w:rPr>
-              <w:rFonts w:eastAsia="Times New Roman" w:cstheme="minorHAnsi"/>
-              <w:color w:val="000000"/>
-              <w:sz w:val="28"/>
-              <w:szCs w:val="28"/>
-              <w:shd w:val="clear" w:color="auto" w:fill="FFFFFF"/>
-              <w:lang w:val="en-US"/>
-            </w:rPr>
-            <w:t>“source” column</w:t>
+            <w:t xml:space="preserve"> “source” column</w:t>
           </w:r>
           <w:r>
             <w:rPr>
@@ -4979,18 +4705,7 @@
               <w:shd w:val="clear" w:color="auto" w:fill="FFFFFF"/>
               <w:lang w:val="en-US"/>
             </w:rPr>
-            <w:t xml:space="preserve">And fortunately, we </w:t>
-          </w:r>
-          <w:r>
-            <w:rPr>
-              <w:rFonts w:eastAsia="Times New Roman" w:cstheme="minorHAnsi"/>
-              <w:color w:val="000000"/>
-              <w:sz w:val="28"/>
-              <w:szCs w:val="28"/>
-              <w:shd w:val="clear" w:color="auto" w:fill="FFFFFF"/>
-              <w:lang w:val="en-US"/>
-            </w:rPr>
-            <w:t>implicitly</w:t>
+            <w:t>And fortunately, we implicitly</w:t>
           </w:r>
           <w:r>
             <w:rPr>
@@ -5012,18 +4727,7 @@
               <w:shd w:val="clear" w:color="auto" w:fill="FFFFFF"/>
               <w:lang w:val="en-US"/>
             </w:rPr>
-            <w:t>uplicate</w:t>
-          </w:r>
-          <w:r>
-            <w:rPr>
-              <w:rFonts w:eastAsia="Times New Roman" w:cstheme="minorHAnsi"/>
-              <w:color w:val="000000"/>
-              <w:sz w:val="28"/>
-              <w:szCs w:val="28"/>
-              <w:shd w:val="clear" w:color="auto" w:fill="FFFFFF"/>
-              <w:lang w:val="en-US"/>
-            </w:rPr>
-            <w:t xml:space="preserve"> </w:t>
+            <w:t xml:space="preserve">uplicate </w:t>
           </w:r>
           <w:r>
             <w:rPr>
@@ -5319,29 +5023,7 @@
               <w:shd w:val="clear" w:color="auto" w:fill="FFFFFF"/>
               <w:lang w:val="en-US"/>
             </w:rPr>
-            <w:t xml:space="preserve"> and </w:t>
-          </w:r>
-          <w:r>
-            <w:rPr>
-              <w:rFonts w:eastAsia="Times New Roman" w:cstheme="minorHAnsi"/>
-              <w:color w:val="000000"/>
-              <w:sz w:val="28"/>
-              <w:szCs w:val="28"/>
-              <w:shd w:val="clear" w:color="auto" w:fill="FFFFFF"/>
-              <w:lang w:val="en-US"/>
-            </w:rPr>
-            <w:t>to remove the outlier</w:t>
-          </w:r>
-          <w:r>
-            <w:rPr>
-              <w:rFonts w:eastAsia="Times New Roman" w:cstheme="minorHAnsi"/>
-              <w:color w:val="000000"/>
-              <w:sz w:val="28"/>
-              <w:szCs w:val="28"/>
-              <w:shd w:val="clear" w:color="auto" w:fill="FFFFFF"/>
-              <w:lang w:val="en-US"/>
-            </w:rPr>
-            <w:t xml:space="preserve"> values.</w:t>
+            <w:t xml:space="preserve"> and to remove the outlier values.</w:t>
           </w:r>
         </w:p>
         <w:p>
@@ -5385,6 +5067,52 @@
               <w:lang w:val="en-US"/>
             </w:rPr>
           </w:pPr>
+          <w:r>
+            <w:rPr>
+              <w:rFonts w:eastAsia="Times New Roman" w:cstheme="minorHAnsi"/>
+              <w:b/>
+              <w:bCs/>
+              <w:color w:val="000000"/>
+              <w:sz w:val="28"/>
+              <w:szCs w:val="28"/>
+              <w:shd w:val="clear" w:color="auto" w:fill="FFFFFF"/>
+              <w:lang w:val="en-US"/>
+            </w:rPr>
+            <w:t>At the end</w:t>
+          </w:r>
+          <w:r>
+            <w:rPr>
+              <w:rFonts w:eastAsia="Times New Roman" w:cstheme="minorHAnsi"/>
+              <w:color w:val="000000"/>
+              <w:sz w:val="28"/>
+              <w:szCs w:val="28"/>
+              <w:shd w:val="clear" w:color="auto" w:fill="FFFFFF"/>
+              <w:lang w:val="en-US"/>
+            </w:rPr>
+            <w:t>, we store our clean data in a csv file “</w:t>
+          </w:r>
+          <w:r>
+            <w:rPr>
+              <w:rFonts w:eastAsia="Times New Roman" w:cstheme="minorHAnsi"/>
+              <w:color w:val="000000"/>
+              <w:sz w:val="28"/>
+              <w:szCs w:val="28"/>
+              <w:shd w:val="clear" w:color="auto" w:fill="FFFFFF"/>
+              <w:lang w:val="en-US"/>
+            </w:rPr>
+            <w:t>twitter_archive_master.csv</w:t>
+          </w:r>
+          <w:r>
+            <w:rPr>
+              <w:rFonts w:eastAsia="Times New Roman" w:cstheme="minorHAnsi"/>
+              <w:color w:val="000000"/>
+              <w:sz w:val="28"/>
+              <w:szCs w:val="28"/>
+              <w:shd w:val="clear" w:color="auto" w:fill="FFFFFF"/>
+              <w:lang w:val="en-US"/>
+            </w:rPr>
+            <w:t>”.</w:t>
+          </w:r>
         </w:p>
         <w:p>
           <w:pPr>
@@ -7699,7 +7427,7 @@
 </file>
 
 <file path=customXml/itemProps1.xml><?xml version="1.0" encoding="utf-8"?>
-<ds:datastoreItem xmlns:ds="http://schemas.openxmlformats.org/officeDocument/2006/customXml" ds:itemID="{9233CF88-26F2-E247-ABA8-8ABE72E3B328}">
+<ds:datastoreItem xmlns:ds="http://schemas.openxmlformats.org/officeDocument/2006/customXml" ds:itemID="{D99F1511-08E6-3549-A829-EB25346AE557}">
   <ds:schemaRefs>
     <ds:schemaRef ds:uri="http://schemas.openxmlformats.org/officeDocument/2006/bibliography"/>
   </ds:schemaRefs>

</xml_diff>